<commit_message>
Added pdf file with Answers
</commit_message>
<xml_diff>
--- a/Assingment04/Exercise4.docx
+++ b/Assingment04/Exercise4.docx
@@ -1,6 +1,6 @@
 
 <file path=word/document.xml><?xml version="1.0" encoding="utf-8"?>
-<w:document xmlns:wpc="http://schemas.microsoft.com/office/word/2010/wordprocessingCanvas" xmlns:cx="http://schemas.microsoft.com/office/drawing/2014/chartex" xmlns:cx1="http://schemas.microsoft.com/office/drawing/2015/9/8/chartex" xmlns:cx2="http://schemas.microsoft.com/office/drawing/2015/10/21/chartex" xmlns:cx3="http://schemas.microsoft.com/office/drawing/2016/5/9/chartex" xmlns:cx4="http://schemas.microsoft.com/office/drawing/2016/5/10/chartex" xmlns:cx5="http://schemas.microsoft.com/office/drawing/2016/5/11/chartex" xmlns:cx6="http://schemas.microsoft.com/office/drawing/2016/5/12/chartex" xmlns:cx7="http://schemas.microsoft.com/office/drawing/2016/5/13/chartex" xmlns:cx8="http://schemas.microsoft.com/office/drawing/2016/5/14/chartex" xmlns:mc="http://schemas.openxmlformats.org/markup-compatibility/2006" xmlns:aink="http://schemas.microsoft.com/office/drawing/2016/ink" xmlns:am3d="http://schemas.microsoft.com/office/drawing/2017/model3d" xmlns:o="urn:schemas-microsoft-com:office:office" xmlns:r="http://schemas.openxmlformats.org/officeDocument/2006/relationships" xmlns:m="http://schemas.openxmlformats.org/officeDocument/2006/math" xmlns:v="urn:schemas-microsoft-com:vml" xmlns:wp14="http://schemas.microsoft.com/office/word/2010/wordprocessingDrawing" xmlns:wp="http://schemas.openxmlformats.org/drawingml/2006/wordprocessingDrawing" xmlns:w10="urn:schemas-microsoft-com:office:word" xmlns:w="http://schemas.openxmlformats.org/wordprocessingml/2006/main" xmlns:w14="http://schemas.microsoft.com/office/word/2010/wordml" xmlns:w15="http://schemas.microsoft.com/office/word/2012/wordml" xmlns:w16cid="http://schemas.microsoft.com/office/word/2016/wordml/cid" xmlns:w16se="http://schemas.microsoft.com/office/word/2015/wordml/symex" xmlns:wpg="http://schemas.microsoft.com/office/word/2010/wordprocessingGroup" xmlns:wpi="http://schemas.microsoft.com/office/word/2010/wordprocessingInk" xmlns:wne="http://schemas.microsoft.com/office/word/2006/wordml" xmlns:wps="http://schemas.microsoft.com/office/word/2010/wordprocessingShape" mc:Ignorable="w14 w15 w16se w16cid wp14">
+<w:document xmlns:wpc="http://schemas.microsoft.com/office/word/2010/wordprocessingCanvas" xmlns:cx="http://schemas.microsoft.com/office/drawing/2014/chartex" xmlns:cx1="http://schemas.microsoft.com/office/drawing/2015/9/8/chartex" xmlns:cx2="http://schemas.microsoft.com/office/drawing/2015/10/21/chartex" xmlns:cx3="http://schemas.microsoft.com/office/drawing/2016/5/9/chartex" xmlns:cx4="http://schemas.microsoft.com/office/drawing/2016/5/10/chartex" xmlns:cx5="http://schemas.microsoft.com/office/drawing/2016/5/11/chartex" xmlns:cx6="http://schemas.microsoft.com/office/drawing/2016/5/12/chartex" xmlns:cx7="http://schemas.microsoft.com/office/drawing/2016/5/13/chartex" xmlns:cx8="http://schemas.microsoft.com/office/drawing/2016/5/14/chartex" xmlns:mc="http://schemas.openxmlformats.org/markup-compatibility/2006" xmlns:aink="http://schemas.microsoft.com/office/drawing/2016/ink" xmlns:am3d="http://schemas.microsoft.com/office/drawing/2017/model3d" xmlns:o="urn:schemas-microsoft-com:office:office" xmlns:r="http://schemas.openxmlformats.org/officeDocument/2006/relationships" xmlns:m="http://schemas.openxmlformats.org/officeDocument/2006/math" xmlns:v="urn:schemas-microsoft-com:vml" xmlns:wp14="http://schemas.microsoft.com/office/word/2010/wordprocessingDrawing" xmlns:wp="http://schemas.openxmlformats.org/drawingml/2006/wordprocessingDrawing" xmlns:w10="urn:schemas-microsoft-com:office:word" xmlns:w="http://schemas.openxmlformats.org/wordprocessingml/2006/main" xmlns:w14="http://schemas.microsoft.com/office/word/2010/wordml" xmlns:w15="http://schemas.microsoft.com/office/word/2012/wordml" xmlns:w16cex="http://schemas.microsoft.com/office/word/2018/wordml/cex" xmlns:w16cid="http://schemas.microsoft.com/office/word/2016/wordml/cid" xmlns:w16="http://schemas.microsoft.com/office/word/2018/wordml" xmlns:w16sdtdh="http://schemas.microsoft.com/office/word/2020/wordml/sdtdatahash" xmlns:w16se="http://schemas.microsoft.com/office/word/2015/wordml/symex" xmlns:wpg="http://schemas.microsoft.com/office/word/2010/wordprocessingGroup" xmlns:wpi="http://schemas.microsoft.com/office/word/2010/wordprocessingInk" xmlns:wne="http://schemas.microsoft.com/office/word/2006/wordml" xmlns:wps="http://schemas.microsoft.com/office/word/2010/wordprocessingShape" mc:Ignorable="w14 w15 w16se w16cid w16 w16cex w16sdtdh wp14">
   <w:body>
     <w:p>
       <w:pPr>
@@ -161,22 +161,7 @@
           <w:lang w:val="en-US"/>
         </w:rPr>
         <w:tab/>
-      </w:r>
-      <w:proofErr w:type="gramStart"/>
-      <w:r>
-        <w:rPr>
-          <w:b/>
-          <w:lang w:val="en-US"/>
-        </w:rPr>
-        <w:t xml:space="preserve">   (</w:t>
-      </w:r>
-      <w:proofErr w:type="gramEnd"/>
-      <w:r>
-        <w:rPr>
-          <w:b/>
-          <w:lang w:val="en-US"/>
-        </w:rPr>
-        <w:t>1</w:t>
+        <w:t xml:space="preserve">   (1</w:t>
       </w:r>
       <w:r>
         <w:rPr>
@@ -251,8 +236,6 @@
           </wp:inline>
         </w:drawing>
       </w:r>
-      <w:bookmarkStart w:id="0" w:name="_GoBack"/>
-      <w:bookmarkEnd w:id="0"/>
     </w:p>
     <w:p>
       <w:pPr>
@@ -419,23 +402,7 @@
           <w:rFonts w:ascii="TimesNewRoman" w:hAnsi="TimesNewRoman" w:cs="TimesNewRoman"/>
           <w:lang w:val="en-US"/>
         </w:rPr>
-        <w:t xml:space="preserve"> indicates a position you </w:t>
-      </w:r>
-      <w:proofErr w:type="gramStart"/>
-      <w:r>
-        <w:rPr>
-          <w:rFonts w:ascii="TimesNewRoman" w:hAnsi="TimesNewRoman" w:cs="TimesNewRoman"/>
-          <w:lang w:val="en-US"/>
-        </w:rPr>
-        <w:t>have to</w:t>
-      </w:r>
-      <w:proofErr w:type="gramEnd"/>
-      <w:r>
-        <w:rPr>
-          <w:rFonts w:ascii="TimesNewRoman" w:hAnsi="TimesNewRoman" w:cs="TimesNewRoman"/>
-          <w:lang w:val="en-US"/>
-        </w:rPr>
-        <w:t xml:space="preserve"> add code. Within the folder </w:t>
+        <w:t xml:space="preserve"> indicates a position you have to add code. Within the folder </w:t>
       </w:r>
       <w:r>
         <w:rPr>
@@ -752,28 +719,7 @@
           <w:lang w:val="en-US"/>
         </w:rPr>
         <w:lastRenderedPageBreak/>
-        <w:t xml:space="preserve">Task </w:t>
-      </w:r>
-      <w:r>
-        <w:rPr>
-          <w:b/>
-          <w:lang w:val="en-US"/>
-        </w:rPr>
-        <w:t>2</w:t>
-      </w:r>
-      <w:r>
-        <w:rPr>
-          <w:b/>
-          <w:lang w:val="en-US"/>
-        </w:rPr>
-        <w:t xml:space="preserve">: </w:t>
-      </w:r>
-      <w:r>
-        <w:rPr>
-          <w:b/>
-          <w:lang w:val="en-US"/>
-        </w:rPr>
-        <w:t>Visual Variables</w:t>
+        <w:t>Task 2: Visual Variables</w:t>
       </w:r>
       <w:r>
         <w:rPr>
@@ -830,16 +776,8 @@
           <w:lang w:val="en-US"/>
         </w:rPr>
         <w:tab/>
-      </w:r>
-      <w:proofErr w:type="gramStart"/>
-      <w:r>
-        <w:rPr>
-          <w:b/>
-          <w:lang w:val="en-US"/>
-        </w:rPr>
         <w:t xml:space="preserve">   (</w:t>
       </w:r>
-      <w:proofErr w:type="gramEnd"/>
       <w:r>
         <w:rPr>
           <w:b/>
@@ -876,22 +814,7 @@
           <w:b/>
           <w:lang w:val="en-GB"/>
         </w:rPr>
-        <w:t xml:space="preserve">Task </w:t>
-      </w:r>
-      <w:r>
-        <w:rPr>
-          <w:b/>
-          <w:lang w:val="en-GB"/>
-        </w:rPr>
-        <w:t>2</w:t>
-      </w:r>
-      <w:proofErr w:type="gramStart"/>
-      <w:r>
-        <w:rPr>
-          <w:b/>
-          <w:lang w:val="en-GB"/>
-        </w:rPr>
-        <w:t xml:space="preserve">a) </w:t>
+        <w:t xml:space="preserve">Task 2a) </w:t>
       </w:r>
       <w:r>
         <w:rPr>
@@ -904,14 +827,7 @@
         <w:rPr>
           <w:lang w:val="en-GB"/>
         </w:rPr>
-        <w:t>Shortly</w:t>
-      </w:r>
-      <w:proofErr w:type="gramEnd"/>
-      <w:r>
-        <w:rPr>
-          <w:lang w:val="en-GB"/>
-        </w:rPr>
-        <w:t xml:space="preserve"> </w:t>
+        <w:t xml:space="preserve">Shortly </w:t>
       </w:r>
       <w:r>
         <w:rPr>
@@ -1062,7 +978,10 @@
                         <w:txbxContent>
                           <w:p>
                             <w:pPr>
-                              <w:rPr>
+                              <w:spacing w:line="276" w:lineRule="auto"/>
+                              <w:rPr>
+                                <w:sz w:val="22"/>
+                                <w:szCs w:val="22"/>
                                 <w:lang w:val="en-US"/>
                               </w:rPr>
                             </w:pPr>
@@ -1070,6 +989,8 @@
                               <w:rPr>
                                 <w:b/>
                                 <w:bCs/>
+                                <w:sz w:val="22"/>
+                                <w:szCs w:val="22"/>
                                 <w:lang w:val="en-US"/>
                               </w:rPr>
                               <w:t>Answer:</w:t>
@@ -1077,10 +998,147 @@
                           </w:p>
                           <w:p>
                             <w:pPr>
-                              <w:rPr>
+                              <w:pStyle w:val="ListParagraph"/>
+                              <w:numPr>
+                                <w:ilvl w:val="0"/>
+                                <w:numId w:val="6"/>
+                              </w:numPr>
+                              <w:spacing w:line="276" w:lineRule="auto"/>
+                              <w:rPr>
+                                <w:sz w:val="22"/>
+                                <w:szCs w:val="22"/>
                                 <w:lang w:val="en-US"/>
                               </w:rPr>
                             </w:pPr>
+                            <w:r>
+                              <w:rPr>
+                                <w:sz w:val="22"/>
+                                <w:szCs w:val="22"/>
+                                <w:u w:val="single"/>
+                                <w:lang w:val="en-US"/>
+                              </w:rPr>
+                              <w:t>Size</w:t>
+                            </w:r>
+                            <w:r>
+                              <w:rPr>
+                                <w:sz w:val="22"/>
+                                <w:szCs w:val="22"/>
+                                <w:lang w:val="en-US"/>
+                              </w:rPr>
+                              <w:t xml:space="preserve">: The size of visual elements can represent quantitative values. For instance, in a bubble chart, the size of </w:t>
+                            </w:r>
+                            <w:r>
+                              <w:rPr>
+                                <w:sz w:val="22"/>
+                                <w:szCs w:val="22"/>
+                                <w:lang w:val="en-US"/>
+                              </w:rPr>
+                              <w:t xml:space="preserve">the </w:t>
+                            </w:r>
+                            <w:r>
+                              <w:rPr>
+                                <w:sz w:val="22"/>
+                                <w:szCs w:val="22"/>
+                                <w:lang w:val="en-US"/>
+                              </w:rPr>
+                              <w:t>bubbles can indicate the magnitude of a specific variable. Larger bubbles represent higher values, while smaller bubbles represent lower values.</w:t>
+                            </w:r>
+                          </w:p>
+                          <w:p>
+                            <w:pPr>
+                              <w:pStyle w:val="ListParagraph"/>
+                              <w:numPr>
+                                <w:ilvl w:val="0"/>
+                                <w:numId w:val="6"/>
+                              </w:numPr>
+                              <w:spacing w:line="276" w:lineRule="auto"/>
+                              <w:rPr>
+                                <w:sz w:val="22"/>
+                                <w:szCs w:val="22"/>
+                                <w:lang w:val="en-US"/>
+                              </w:rPr>
+                            </w:pPr>
+                            <w:r>
+                              <w:rPr>
+                                <w:sz w:val="22"/>
+                                <w:szCs w:val="22"/>
+                                <w:u w:val="single"/>
+                                <w:lang w:val="en-US"/>
+                              </w:rPr>
+                              <w:t>Shape</w:t>
+                            </w:r>
+                            <w:r>
+                              <w:rPr>
+                                <w:sz w:val="22"/>
+                                <w:szCs w:val="22"/>
+                                <w:lang w:val="en-US"/>
+                              </w:rPr>
+                              <w:t>: Different shapes can be used to represent different categories or groups. For example, in a scatter plot, circles can represent one category of data points, while triangles can represent another category, allowing viewers to quickly distinguish between different groups.</w:t>
+                            </w:r>
+                          </w:p>
+                          <w:p>
+                            <w:pPr>
+                              <w:pStyle w:val="ListParagraph"/>
+                              <w:numPr>
+                                <w:ilvl w:val="0"/>
+                                <w:numId w:val="6"/>
+                              </w:numPr>
+                              <w:spacing w:line="276" w:lineRule="auto"/>
+                              <w:rPr>
+                                <w:sz w:val="22"/>
+                                <w:szCs w:val="22"/>
+                                <w:lang w:val="en-US"/>
+                              </w:rPr>
+                            </w:pPr>
+                            <w:r>
+                              <w:rPr>
+                                <w:sz w:val="22"/>
+                                <w:szCs w:val="22"/>
+                                <w:u w:val="single"/>
+                                <w:lang w:val="en-US"/>
+                              </w:rPr>
+                              <w:t>Color</w:t>
+                            </w:r>
+                            <w:r>
+                              <w:rPr>
+                                <w:sz w:val="22"/>
+                                <w:szCs w:val="22"/>
+                                <w:lang w:val="en-US"/>
+                              </w:rPr>
+                              <w:t>: Color can be used to encode various types of information, such as categorical or continuous data. For instance, in a heat map, different colors can represent different temperature levels, where cooler temperatures are depicted in shades of blue, while warmer temperatures are depicted in shades of red.</w:t>
+                            </w:r>
+                          </w:p>
+                          <w:p>
+                            <w:pPr>
+                              <w:pStyle w:val="ListParagraph"/>
+                              <w:numPr>
+                                <w:ilvl w:val="0"/>
+                                <w:numId w:val="6"/>
+                              </w:numPr>
+                              <w:spacing w:line="276" w:lineRule="auto"/>
+                              <w:rPr>
+                                <w:sz w:val="22"/>
+                                <w:szCs w:val="22"/>
+                                <w:lang w:val="en-US"/>
+                              </w:rPr>
+                            </w:pPr>
+                            <w:r>
+                              <w:rPr>
+                                <w:sz w:val="22"/>
+                                <w:szCs w:val="22"/>
+                                <w:u w:val="single"/>
+                                <w:lang w:val="en-US"/>
+                              </w:rPr>
+                              <w:t>Texture</w:t>
+                            </w:r>
+                            <w:r>
+                              <w:rPr>
+                                <w:sz w:val="22"/>
+                                <w:szCs w:val="22"/>
+                                <w:lang w:val="en-US"/>
+                              </w:rPr>
+                              <w:t>: Texture refers to the visual patterns or surface characteristics of an element. It can be used to represent categorical or ordinal data. For example, in a chart depicting different types of fabric patterns, each pattern can have a unique texture to differentiate it from others.</w:t>
+                            </w:r>
                           </w:p>
                         </w:txbxContent>
                       </wps:txbx>
@@ -1113,7 +1171,10 @@
                   <w:txbxContent>
                     <w:p>
                       <w:pPr>
-                        <w:rPr>
+                        <w:spacing w:line="276" w:lineRule="auto"/>
+                        <w:rPr>
+                          <w:sz w:val="22"/>
+                          <w:szCs w:val="22"/>
                           <w:lang w:val="en-US"/>
                         </w:rPr>
                       </w:pPr>
@@ -1121,6 +1182,8 @@
                         <w:rPr>
                           <w:b/>
                           <w:bCs/>
+                          <w:sz w:val="22"/>
+                          <w:szCs w:val="22"/>
                           <w:lang w:val="en-US"/>
                         </w:rPr>
                         <w:t>Answer:</w:t>
@@ -1128,10 +1191,147 @@
                     </w:p>
                     <w:p>
                       <w:pPr>
-                        <w:rPr>
+                        <w:pStyle w:val="ListParagraph"/>
+                        <w:numPr>
+                          <w:ilvl w:val="0"/>
+                          <w:numId w:val="6"/>
+                        </w:numPr>
+                        <w:spacing w:line="276" w:lineRule="auto"/>
+                        <w:rPr>
+                          <w:sz w:val="22"/>
+                          <w:szCs w:val="22"/>
                           <w:lang w:val="en-US"/>
                         </w:rPr>
                       </w:pPr>
+                      <w:r>
+                        <w:rPr>
+                          <w:sz w:val="22"/>
+                          <w:szCs w:val="22"/>
+                          <w:u w:val="single"/>
+                          <w:lang w:val="en-US"/>
+                        </w:rPr>
+                        <w:t>Size</w:t>
+                      </w:r>
+                      <w:r>
+                        <w:rPr>
+                          <w:sz w:val="22"/>
+                          <w:szCs w:val="22"/>
+                          <w:lang w:val="en-US"/>
+                        </w:rPr>
+                        <w:t xml:space="preserve">: The size of visual elements can represent quantitative values. For instance, in a bubble chart, the size of </w:t>
+                      </w:r>
+                      <w:r>
+                        <w:rPr>
+                          <w:sz w:val="22"/>
+                          <w:szCs w:val="22"/>
+                          <w:lang w:val="en-US"/>
+                        </w:rPr>
+                        <w:t xml:space="preserve">the </w:t>
+                      </w:r>
+                      <w:r>
+                        <w:rPr>
+                          <w:sz w:val="22"/>
+                          <w:szCs w:val="22"/>
+                          <w:lang w:val="en-US"/>
+                        </w:rPr>
+                        <w:t>bubbles can indicate the magnitude of a specific variable. Larger bubbles represent higher values, while smaller bubbles represent lower values.</w:t>
+                      </w:r>
+                    </w:p>
+                    <w:p>
+                      <w:pPr>
+                        <w:pStyle w:val="ListParagraph"/>
+                        <w:numPr>
+                          <w:ilvl w:val="0"/>
+                          <w:numId w:val="6"/>
+                        </w:numPr>
+                        <w:spacing w:line="276" w:lineRule="auto"/>
+                        <w:rPr>
+                          <w:sz w:val="22"/>
+                          <w:szCs w:val="22"/>
+                          <w:lang w:val="en-US"/>
+                        </w:rPr>
+                      </w:pPr>
+                      <w:r>
+                        <w:rPr>
+                          <w:sz w:val="22"/>
+                          <w:szCs w:val="22"/>
+                          <w:u w:val="single"/>
+                          <w:lang w:val="en-US"/>
+                        </w:rPr>
+                        <w:t>Shape</w:t>
+                      </w:r>
+                      <w:r>
+                        <w:rPr>
+                          <w:sz w:val="22"/>
+                          <w:szCs w:val="22"/>
+                          <w:lang w:val="en-US"/>
+                        </w:rPr>
+                        <w:t>: Different shapes can be used to represent different categories or groups. For example, in a scatter plot, circles can represent one category of data points, while triangles can represent another category, allowing viewers to quickly distinguish between different groups.</w:t>
+                      </w:r>
+                    </w:p>
+                    <w:p>
+                      <w:pPr>
+                        <w:pStyle w:val="ListParagraph"/>
+                        <w:numPr>
+                          <w:ilvl w:val="0"/>
+                          <w:numId w:val="6"/>
+                        </w:numPr>
+                        <w:spacing w:line="276" w:lineRule="auto"/>
+                        <w:rPr>
+                          <w:sz w:val="22"/>
+                          <w:szCs w:val="22"/>
+                          <w:lang w:val="en-US"/>
+                        </w:rPr>
+                      </w:pPr>
+                      <w:r>
+                        <w:rPr>
+                          <w:sz w:val="22"/>
+                          <w:szCs w:val="22"/>
+                          <w:u w:val="single"/>
+                          <w:lang w:val="en-US"/>
+                        </w:rPr>
+                        <w:t>Color</w:t>
+                      </w:r>
+                      <w:r>
+                        <w:rPr>
+                          <w:sz w:val="22"/>
+                          <w:szCs w:val="22"/>
+                          <w:lang w:val="en-US"/>
+                        </w:rPr>
+                        <w:t>: Color can be used to encode various types of information, such as categorical or continuous data. For instance, in a heat map, different colors can represent different temperature levels, where cooler temperatures are depicted in shades of blue, while warmer temperatures are depicted in shades of red.</w:t>
+                      </w:r>
+                    </w:p>
+                    <w:p>
+                      <w:pPr>
+                        <w:pStyle w:val="ListParagraph"/>
+                        <w:numPr>
+                          <w:ilvl w:val="0"/>
+                          <w:numId w:val="6"/>
+                        </w:numPr>
+                        <w:spacing w:line="276" w:lineRule="auto"/>
+                        <w:rPr>
+                          <w:sz w:val="22"/>
+                          <w:szCs w:val="22"/>
+                          <w:lang w:val="en-US"/>
+                        </w:rPr>
+                      </w:pPr>
+                      <w:r>
+                        <w:rPr>
+                          <w:sz w:val="22"/>
+                          <w:szCs w:val="22"/>
+                          <w:u w:val="single"/>
+                          <w:lang w:val="en-US"/>
+                        </w:rPr>
+                        <w:t>Texture</w:t>
+                      </w:r>
+                      <w:r>
+                        <w:rPr>
+                          <w:sz w:val="22"/>
+                          <w:szCs w:val="22"/>
+                          <w:lang w:val="en-US"/>
+                        </w:rPr>
+                        <w:t>: Texture refers to the visual patterns or surface characteristics of an element. It can be used to represent categorical or ordinal data. For example, in a chart depicting different types of fabric patterns, each pattern can have a unique texture to differentiate it from others.</w:t>
+                      </w:r>
                     </w:p>
                   </w:txbxContent>
                 </v:textbox>
@@ -1283,21 +1483,7 @@
           <w:b/>
           <w:lang w:val="en-GB"/>
         </w:rPr>
-        <w:t xml:space="preserve">Task </w:t>
-      </w:r>
-      <w:r>
-        <w:rPr>
-          <w:b/>
-          <w:lang w:val="en-GB"/>
-        </w:rPr>
-        <w:t>2</w:t>
-      </w:r>
-      <w:r>
-        <w:rPr>
-          <w:b/>
-          <w:lang w:val="en-GB"/>
-        </w:rPr>
-        <w:t xml:space="preserve">b) </w:t>
+        <w:t xml:space="preserve">Task 2b) </w:t>
       </w:r>
       <w:r>
         <w:rPr>
@@ -1402,16 +1588,380 @@
                           <w:p>
                             <w:pPr>
                               <w:rPr>
-                                <w:lang w:val="en-US"/>
-                              </w:rPr>
-                            </w:pPr>
-                            <w:r>
-                              <w:rPr>
                                 <w:b/>
                                 <w:bCs/>
+                                <w:sz w:val="20"/>
+                                <w:szCs w:val="20"/>
+                                <w:lang w:val="en-US"/>
+                              </w:rPr>
+                            </w:pPr>
+                            <w:r>
+                              <w:rPr>
+                                <w:b/>
+                                <w:bCs/>
+                                <w:sz w:val="20"/>
+                                <w:szCs w:val="20"/>
                                 <w:lang w:val="en-US"/>
                               </w:rPr>
                               <w:t>Answer:</w:t>
+                            </w:r>
+                          </w:p>
+                          <w:p>
+                            <w:pPr>
+                              <w:rPr>
+                                <w:sz w:val="20"/>
+                                <w:szCs w:val="20"/>
+                                <w:lang w:val="en-US"/>
+                              </w:rPr>
+                            </w:pPr>
+                          </w:p>
+                          <w:p>
+                            <w:pPr>
+                              <w:rPr>
+                                <w:sz w:val="20"/>
+                                <w:szCs w:val="20"/>
+                                <w:lang w:val="en-US"/>
+                              </w:rPr>
+                            </w:pPr>
+                            <w:r>
+                              <w:rPr>
+                                <w:sz w:val="20"/>
+                                <w:szCs w:val="20"/>
+                                <w:lang w:val="en-US"/>
+                              </w:rPr>
+                              <w:t>Following are two examples of further visual variables and the data dimension they can encode:</w:t>
+                            </w:r>
+                          </w:p>
+                          <w:p>
+                            <w:pPr>
+                              <w:pStyle w:val="ListParagraph"/>
+                              <w:numPr>
+                                <w:ilvl w:val="0"/>
+                                <w:numId w:val="7"/>
+                              </w:numPr>
+                              <w:rPr>
+                                <w:sz w:val="20"/>
+                                <w:szCs w:val="20"/>
+                                <w:lang w:val="en-US"/>
+                              </w:rPr>
+                            </w:pPr>
+                            <w:r>
+                              <w:rPr>
+                                <w:sz w:val="20"/>
+                                <w:szCs w:val="20"/>
+                                <w:lang w:val="en-US"/>
+                              </w:rPr>
+                              <w:t>Shape: The shape of data points can be used to represent an additional categorical dimension. For instance, in a scatterplot comparing</w:t>
+                            </w:r>
+                            <w:r>
+                              <w:rPr>
+                                <w:sz w:val="20"/>
+                                <w:szCs w:val="20"/>
+                                <w:lang w:val="en-US"/>
+                              </w:rPr>
+                              <w:t xml:space="preserve"> the culmen length</w:t>
+                            </w:r>
+                            <w:r>
+                              <w:rPr>
+                                <w:sz w:val="20"/>
+                                <w:szCs w:val="20"/>
+                                <w:lang w:val="en-US"/>
+                              </w:rPr>
+                              <w:t xml:space="preserve"> and </w:t>
+                            </w:r>
+                            <w:r>
+                              <w:rPr>
+                                <w:sz w:val="20"/>
+                                <w:szCs w:val="20"/>
+                                <w:lang w:val="en-US"/>
+                              </w:rPr>
+                              <w:t>culmen depth</w:t>
+                            </w:r>
+                            <w:r>
+                              <w:rPr>
+                                <w:sz w:val="20"/>
+                                <w:szCs w:val="20"/>
+                                <w:lang w:val="en-US"/>
+                              </w:rPr>
+                              <w:t xml:space="preserve">, the shape of each data point could indicate the </w:t>
+                            </w:r>
+                            <w:r>
+                              <w:rPr>
+                                <w:sz w:val="20"/>
+                                <w:szCs w:val="20"/>
+                                <w:lang w:val="en-US"/>
+                              </w:rPr>
+                              <w:t xml:space="preserve">specie </w:t>
+                            </w:r>
+                            <w:r>
+                              <w:rPr>
+                                <w:sz w:val="20"/>
+                                <w:szCs w:val="20"/>
+                                <w:lang w:val="en-US"/>
+                              </w:rPr>
+                              <w:t>of the</w:t>
+                            </w:r>
+                            <w:r>
+                              <w:rPr>
+                                <w:sz w:val="20"/>
+                                <w:szCs w:val="20"/>
+                                <w:lang w:val="en-US"/>
+                              </w:rPr>
+                              <w:t xml:space="preserve"> penguin</w:t>
+                            </w:r>
+                            <w:r>
+                              <w:rPr>
+                                <w:sz w:val="20"/>
+                                <w:szCs w:val="20"/>
+                                <w:lang w:val="en-US"/>
+                              </w:rPr>
+                              <w:t xml:space="preserve">. Circles could represent </w:t>
+                            </w:r>
+                            <w:r>
+                              <w:rPr>
+                                <w:sz w:val="20"/>
+                                <w:szCs w:val="20"/>
+                                <w:lang w:val="en-US"/>
+                              </w:rPr>
+                              <w:t>Adelie</w:t>
+                            </w:r>
+                            <w:r>
+                              <w:rPr>
+                                <w:sz w:val="20"/>
+                                <w:szCs w:val="20"/>
+                                <w:lang w:val="en-US"/>
+                              </w:rPr>
+                              <w:t xml:space="preserve">, triangles could represent </w:t>
+                            </w:r>
+                            <w:r>
+                              <w:rPr>
+                                <w:sz w:val="20"/>
+                                <w:szCs w:val="20"/>
+                                <w:lang w:val="en-US"/>
+                              </w:rPr>
+                              <w:t>Chinstrap and rectangles could represent Gentoo</w:t>
+                            </w:r>
+                            <w:r>
+                              <w:rPr>
+                                <w:sz w:val="20"/>
+                                <w:szCs w:val="20"/>
+                                <w:lang w:val="en-US"/>
+                              </w:rPr>
+                              <w:t xml:space="preserve">. This allows viewers to discern both </w:t>
+                            </w:r>
+                            <w:r>
+                              <w:rPr>
+                                <w:sz w:val="20"/>
+                                <w:szCs w:val="20"/>
+                                <w:lang w:val="en-US"/>
+                              </w:rPr>
+                              <w:t xml:space="preserve">culmen length </w:t>
+                            </w:r>
+                            <w:r>
+                              <w:rPr>
+                                <w:sz w:val="20"/>
+                                <w:szCs w:val="20"/>
+                                <w:lang w:val="en-US"/>
+                              </w:rPr>
+                              <w:t xml:space="preserve">and </w:t>
+                            </w:r>
+                            <w:r>
+                              <w:rPr>
+                                <w:sz w:val="20"/>
+                                <w:szCs w:val="20"/>
+                                <w:lang w:val="en-US"/>
+                              </w:rPr>
+                              <w:t xml:space="preserve">culmen depth </w:t>
+                            </w:r>
+                            <w:r>
+                              <w:rPr>
+                                <w:sz w:val="20"/>
+                                <w:szCs w:val="20"/>
+                                <w:lang w:val="en-US"/>
+                              </w:rPr>
+                              <w:t xml:space="preserve">information as well as the </w:t>
+                            </w:r>
+                            <w:r>
+                              <w:rPr>
+                                <w:sz w:val="20"/>
+                                <w:szCs w:val="20"/>
+                                <w:lang w:val="en-US"/>
+                              </w:rPr>
+                              <w:t xml:space="preserve">specie </w:t>
+                            </w:r>
+                            <w:r>
+                              <w:rPr>
+                                <w:sz w:val="20"/>
+                                <w:szCs w:val="20"/>
+                                <w:lang w:val="en-US"/>
+                              </w:rPr>
+                              <w:t>of each</w:t>
+                            </w:r>
+                            <w:r>
+                              <w:rPr>
+                                <w:sz w:val="20"/>
+                                <w:szCs w:val="20"/>
+                                <w:lang w:val="en-US"/>
+                              </w:rPr>
+                              <w:t xml:space="preserve"> penguin</w:t>
+                            </w:r>
+                            <w:r>
+                              <w:rPr>
+                                <w:sz w:val="20"/>
+                                <w:szCs w:val="20"/>
+                                <w:lang w:val="en-US"/>
+                              </w:rPr>
+                              <w:t>.</w:t>
+                            </w:r>
+                          </w:p>
+                          <w:p>
+                            <w:pPr>
+                              <w:pStyle w:val="ListParagraph"/>
+                              <w:numPr>
+                                <w:ilvl w:val="0"/>
+                                <w:numId w:val="7"/>
+                              </w:numPr>
+                              <w:rPr>
+                                <w:sz w:val="20"/>
+                                <w:szCs w:val="20"/>
+                                <w:lang w:val="en-US"/>
+                              </w:rPr>
+                            </w:pPr>
+                            <w:r>
+                              <w:rPr>
+                                <w:sz w:val="20"/>
+                                <w:szCs w:val="20"/>
+                                <w:lang w:val="en-US"/>
+                              </w:rPr>
+                              <w:t>Transparency/</w:t>
+                            </w:r>
+                            <w:r>
+                              <w:rPr>
+                                <w:sz w:val="20"/>
+                                <w:szCs w:val="20"/>
+                                <w:lang w:val="en-US"/>
+                              </w:rPr>
+                              <w:t>Brightness</w:t>
+                            </w:r>
+                            <w:r>
+                              <w:rPr>
+                                <w:sz w:val="20"/>
+                                <w:szCs w:val="20"/>
+                                <w:lang w:val="en-US"/>
+                              </w:rPr>
+                              <w:t>: The transparency or opacity of data points can be utilized to encode a continuous dimension or intensity level. For example, in a scatterplot visualizing</w:t>
+                            </w:r>
+                            <w:r>
+                              <w:rPr>
+                                <w:sz w:val="20"/>
+                                <w:szCs w:val="20"/>
+                                <w:lang w:val="en-US"/>
+                              </w:rPr>
+                              <w:t xml:space="preserve"> flipper length</w:t>
+                            </w:r>
+                            <w:r>
+                              <w:rPr>
+                                <w:sz w:val="20"/>
+                                <w:szCs w:val="20"/>
+                                <w:lang w:val="en-US"/>
+                              </w:rPr>
+                              <w:t xml:space="preserve"> across different</w:t>
+                            </w:r>
+                            <w:r>
+                              <w:rPr>
+                                <w:sz w:val="20"/>
+                                <w:szCs w:val="20"/>
+                                <w:lang w:val="en-US"/>
+                              </w:rPr>
+                              <w:t xml:space="preserve"> species</w:t>
+                            </w:r>
+                            <w:r>
+                              <w:rPr>
+                                <w:sz w:val="20"/>
+                                <w:szCs w:val="20"/>
+                                <w:lang w:val="en-US"/>
+                              </w:rPr>
+                              <w:t>, the transparency of each data point could indicate the level of</w:t>
+                            </w:r>
+                            <w:r>
+                              <w:rPr>
+                                <w:sz w:val="20"/>
+                                <w:szCs w:val="20"/>
+                                <w:lang w:val="en-US"/>
+                              </w:rPr>
+                              <w:t xml:space="preserve"> body mass</w:t>
+                            </w:r>
+                            <w:r>
+                              <w:rPr>
+                                <w:sz w:val="20"/>
+                                <w:szCs w:val="20"/>
+                                <w:lang w:val="en-US"/>
+                              </w:rPr>
+                              <w:t>. More transparent data points would represent lower</w:t>
+                            </w:r>
+                            <w:r>
+                              <w:rPr>
+                                <w:sz w:val="20"/>
+                                <w:szCs w:val="20"/>
+                                <w:lang w:val="en-US"/>
+                              </w:rPr>
+                              <w:t xml:space="preserve"> body mass</w:t>
+                            </w:r>
+                            <w:r>
+                              <w:rPr>
+                                <w:sz w:val="20"/>
+                                <w:szCs w:val="20"/>
+                                <w:lang w:val="en-US"/>
+                              </w:rPr>
+                              <w:t>, while less transparent or more opaque data points would correspond to higher</w:t>
+                            </w:r>
+                            <w:r>
+                              <w:rPr>
+                                <w:sz w:val="20"/>
+                                <w:szCs w:val="20"/>
+                                <w:lang w:val="en-US"/>
+                              </w:rPr>
+                              <w:t xml:space="preserve"> body mass</w:t>
+                            </w:r>
+                            <w:r>
+                              <w:rPr>
+                                <w:sz w:val="20"/>
+                                <w:szCs w:val="20"/>
+                                <w:lang w:val="en-US"/>
+                              </w:rPr>
+                              <w:t xml:space="preserve">. This provides an additional level of detail regarding </w:t>
+                            </w:r>
+                            <w:r>
+                              <w:rPr>
+                                <w:sz w:val="20"/>
+                                <w:szCs w:val="20"/>
+                                <w:lang w:val="en-US"/>
+                              </w:rPr>
+                              <w:t xml:space="preserve">body mass </w:t>
+                            </w:r>
+                            <w:r>
+                              <w:rPr>
+                                <w:sz w:val="20"/>
+                                <w:szCs w:val="20"/>
+                                <w:lang w:val="en-US"/>
+                              </w:rPr>
+                              <w:t xml:space="preserve">while still using position, size, and color for other </w:t>
+                            </w:r>
+                            <w:r>
+                              <w:rPr>
+                                <w:sz w:val="20"/>
+                                <w:szCs w:val="20"/>
+                                <w:lang w:val="en-US"/>
+                              </w:rPr>
+                              <w:t xml:space="preserve">data </w:t>
+                            </w:r>
+                            <w:r>
+                              <w:rPr>
+                                <w:sz w:val="20"/>
+                                <w:szCs w:val="20"/>
+                                <w:lang w:val="en-US"/>
+                              </w:rPr>
+                              <w:t>dimensions.</w:t>
                             </w:r>
                           </w:p>
                         </w:txbxContent>
@@ -1442,16 +1992,380 @@
                     <w:p>
                       <w:pPr>
                         <w:rPr>
-                          <w:lang w:val="en-US"/>
-                        </w:rPr>
-                      </w:pPr>
-                      <w:r>
-                        <w:rPr>
                           <w:b/>
                           <w:bCs/>
+                          <w:sz w:val="20"/>
+                          <w:szCs w:val="20"/>
+                          <w:lang w:val="en-US"/>
+                        </w:rPr>
+                      </w:pPr>
+                      <w:r>
+                        <w:rPr>
+                          <w:b/>
+                          <w:bCs/>
+                          <w:sz w:val="20"/>
+                          <w:szCs w:val="20"/>
                           <w:lang w:val="en-US"/>
                         </w:rPr>
                         <w:t>Answer:</w:t>
+                      </w:r>
+                    </w:p>
+                    <w:p>
+                      <w:pPr>
+                        <w:rPr>
+                          <w:sz w:val="20"/>
+                          <w:szCs w:val="20"/>
+                          <w:lang w:val="en-US"/>
+                        </w:rPr>
+                      </w:pPr>
+                    </w:p>
+                    <w:p>
+                      <w:pPr>
+                        <w:rPr>
+                          <w:sz w:val="20"/>
+                          <w:szCs w:val="20"/>
+                          <w:lang w:val="en-US"/>
+                        </w:rPr>
+                      </w:pPr>
+                      <w:r>
+                        <w:rPr>
+                          <w:sz w:val="20"/>
+                          <w:szCs w:val="20"/>
+                          <w:lang w:val="en-US"/>
+                        </w:rPr>
+                        <w:t>Following are two examples of further visual variables and the data dimension they can encode:</w:t>
+                      </w:r>
+                    </w:p>
+                    <w:p>
+                      <w:pPr>
+                        <w:pStyle w:val="ListParagraph"/>
+                        <w:numPr>
+                          <w:ilvl w:val="0"/>
+                          <w:numId w:val="7"/>
+                        </w:numPr>
+                        <w:rPr>
+                          <w:sz w:val="20"/>
+                          <w:szCs w:val="20"/>
+                          <w:lang w:val="en-US"/>
+                        </w:rPr>
+                      </w:pPr>
+                      <w:r>
+                        <w:rPr>
+                          <w:sz w:val="20"/>
+                          <w:szCs w:val="20"/>
+                          <w:lang w:val="en-US"/>
+                        </w:rPr>
+                        <w:t>Shape: The shape of data points can be used to represent an additional categorical dimension. For instance, in a scatterplot comparing</w:t>
+                      </w:r>
+                      <w:r>
+                        <w:rPr>
+                          <w:sz w:val="20"/>
+                          <w:szCs w:val="20"/>
+                          <w:lang w:val="en-US"/>
+                        </w:rPr>
+                        <w:t xml:space="preserve"> the culmen length</w:t>
+                      </w:r>
+                      <w:r>
+                        <w:rPr>
+                          <w:sz w:val="20"/>
+                          <w:szCs w:val="20"/>
+                          <w:lang w:val="en-US"/>
+                        </w:rPr>
+                        <w:t xml:space="preserve"> and </w:t>
+                      </w:r>
+                      <w:r>
+                        <w:rPr>
+                          <w:sz w:val="20"/>
+                          <w:szCs w:val="20"/>
+                          <w:lang w:val="en-US"/>
+                        </w:rPr>
+                        <w:t>culmen depth</w:t>
+                      </w:r>
+                      <w:r>
+                        <w:rPr>
+                          <w:sz w:val="20"/>
+                          <w:szCs w:val="20"/>
+                          <w:lang w:val="en-US"/>
+                        </w:rPr>
+                        <w:t xml:space="preserve">, the shape of each data point could indicate the </w:t>
+                      </w:r>
+                      <w:r>
+                        <w:rPr>
+                          <w:sz w:val="20"/>
+                          <w:szCs w:val="20"/>
+                          <w:lang w:val="en-US"/>
+                        </w:rPr>
+                        <w:t xml:space="preserve">specie </w:t>
+                      </w:r>
+                      <w:r>
+                        <w:rPr>
+                          <w:sz w:val="20"/>
+                          <w:szCs w:val="20"/>
+                          <w:lang w:val="en-US"/>
+                        </w:rPr>
+                        <w:t>of the</w:t>
+                      </w:r>
+                      <w:r>
+                        <w:rPr>
+                          <w:sz w:val="20"/>
+                          <w:szCs w:val="20"/>
+                          <w:lang w:val="en-US"/>
+                        </w:rPr>
+                        <w:t xml:space="preserve"> penguin</w:t>
+                      </w:r>
+                      <w:r>
+                        <w:rPr>
+                          <w:sz w:val="20"/>
+                          <w:szCs w:val="20"/>
+                          <w:lang w:val="en-US"/>
+                        </w:rPr>
+                        <w:t xml:space="preserve">. Circles could represent </w:t>
+                      </w:r>
+                      <w:r>
+                        <w:rPr>
+                          <w:sz w:val="20"/>
+                          <w:szCs w:val="20"/>
+                          <w:lang w:val="en-US"/>
+                        </w:rPr>
+                        <w:t>Adelie</w:t>
+                      </w:r>
+                      <w:r>
+                        <w:rPr>
+                          <w:sz w:val="20"/>
+                          <w:szCs w:val="20"/>
+                          <w:lang w:val="en-US"/>
+                        </w:rPr>
+                        <w:t xml:space="preserve">, triangles could represent </w:t>
+                      </w:r>
+                      <w:r>
+                        <w:rPr>
+                          <w:sz w:val="20"/>
+                          <w:szCs w:val="20"/>
+                          <w:lang w:val="en-US"/>
+                        </w:rPr>
+                        <w:t>Chinstrap and rectangles could represent Gentoo</w:t>
+                      </w:r>
+                      <w:r>
+                        <w:rPr>
+                          <w:sz w:val="20"/>
+                          <w:szCs w:val="20"/>
+                          <w:lang w:val="en-US"/>
+                        </w:rPr>
+                        <w:t xml:space="preserve">. This allows viewers to discern both </w:t>
+                      </w:r>
+                      <w:r>
+                        <w:rPr>
+                          <w:sz w:val="20"/>
+                          <w:szCs w:val="20"/>
+                          <w:lang w:val="en-US"/>
+                        </w:rPr>
+                        <w:t xml:space="preserve">culmen length </w:t>
+                      </w:r>
+                      <w:r>
+                        <w:rPr>
+                          <w:sz w:val="20"/>
+                          <w:szCs w:val="20"/>
+                          <w:lang w:val="en-US"/>
+                        </w:rPr>
+                        <w:t xml:space="preserve">and </w:t>
+                      </w:r>
+                      <w:r>
+                        <w:rPr>
+                          <w:sz w:val="20"/>
+                          <w:szCs w:val="20"/>
+                          <w:lang w:val="en-US"/>
+                        </w:rPr>
+                        <w:t xml:space="preserve">culmen depth </w:t>
+                      </w:r>
+                      <w:r>
+                        <w:rPr>
+                          <w:sz w:val="20"/>
+                          <w:szCs w:val="20"/>
+                          <w:lang w:val="en-US"/>
+                        </w:rPr>
+                        <w:t xml:space="preserve">information as well as the </w:t>
+                      </w:r>
+                      <w:r>
+                        <w:rPr>
+                          <w:sz w:val="20"/>
+                          <w:szCs w:val="20"/>
+                          <w:lang w:val="en-US"/>
+                        </w:rPr>
+                        <w:t xml:space="preserve">specie </w:t>
+                      </w:r>
+                      <w:r>
+                        <w:rPr>
+                          <w:sz w:val="20"/>
+                          <w:szCs w:val="20"/>
+                          <w:lang w:val="en-US"/>
+                        </w:rPr>
+                        <w:t>of each</w:t>
+                      </w:r>
+                      <w:r>
+                        <w:rPr>
+                          <w:sz w:val="20"/>
+                          <w:szCs w:val="20"/>
+                          <w:lang w:val="en-US"/>
+                        </w:rPr>
+                        <w:t xml:space="preserve"> penguin</w:t>
+                      </w:r>
+                      <w:r>
+                        <w:rPr>
+                          <w:sz w:val="20"/>
+                          <w:szCs w:val="20"/>
+                          <w:lang w:val="en-US"/>
+                        </w:rPr>
+                        <w:t>.</w:t>
+                      </w:r>
+                    </w:p>
+                    <w:p>
+                      <w:pPr>
+                        <w:pStyle w:val="ListParagraph"/>
+                        <w:numPr>
+                          <w:ilvl w:val="0"/>
+                          <w:numId w:val="7"/>
+                        </w:numPr>
+                        <w:rPr>
+                          <w:sz w:val="20"/>
+                          <w:szCs w:val="20"/>
+                          <w:lang w:val="en-US"/>
+                        </w:rPr>
+                      </w:pPr>
+                      <w:r>
+                        <w:rPr>
+                          <w:sz w:val="20"/>
+                          <w:szCs w:val="20"/>
+                          <w:lang w:val="en-US"/>
+                        </w:rPr>
+                        <w:t>Transparency/</w:t>
+                      </w:r>
+                      <w:r>
+                        <w:rPr>
+                          <w:sz w:val="20"/>
+                          <w:szCs w:val="20"/>
+                          <w:lang w:val="en-US"/>
+                        </w:rPr>
+                        <w:t>Brightness</w:t>
+                      </w:r>
+                      <w:r>
+                        <w:rPr>
+                          <w:sz w:val="20"/>
+                          <w:szCs w:val="20"/>
+                          <w:lang w:val="en-US"/>
+                        </w:rPr>
+                        <w:t>: The transparency or opacity of data points can be utilized to encode a continuous dimension or intensity level. For example, in a scatterplot visualizing</w:t>
+                      </w:r>
+                      <w:r>
+                        <w:rPr>
+                          <w:sz w:val="20"/>
+                          <w:szCs w:val="20"/>
+                          <w:lang w:val="en-US"/>
+                        </w:rPr>
+                        <w:t xml:space="preserve"> flipper length</w:t>
+                      </w:r>
+                      <w:r>
+                        <w:rPr>
+                          <w:sz w:val="20"/>
+                          <w:szCs w:val="20"/>
+                          <w:lang w:val="en-US"/>
+                        </w:rPr>
+                        <w:t xml:space="preserve"> across different</w:t>
+                      </w:r>
+                      <w:r>
+                        <w:rPr>
+                          <w:sz w:val="20"/>
+                          <w:szCs w:val="20"/>
+                          <w:lang w:val="en-US"/>
+                        </w:rPr>
+                        <w:t xml:space="preserve"> species</w:t>
+                      </w:r>
+                      <w:r>
+                        <w:rPr>
+                          <w:sz w:val="20"/>
+                          <w:szCs w:val="20"/>
+                          <w:lang w:val="en-US"/>
+                        </w:rPr>
+                        <w:t>, the transparency of each data point could indicate the level of</w:t>
+                      </w:r>
+                      <w:r>
+                        <w:rPr>
+                          <w:sz w:val="20"/>
+                          <w:szCs w:val="20"/>
+                          <w:lang w:val="en-US"/>
+                        </w:rPr>
+                        <w:t xml:space="preserve"> body mass</w:t>
+                      </w:r>
+                      <w:r>
+                        <w:rPr>
+                          <w:sz w:val="20"/>
+                          <w:szCs w:val="20"/>
+                          <w:lang w:val="en-US"/>
+                        </w:rPr>
+                        <w:t>. More transparent data points would represent lower</w:t>
+                      </w:r>
+                      <w:r>
+                        <w:rPr>
+                          <w:sz w:val="20"/>
+                          <w:szCs w:val="20"/>
+                          <w:lang w:val="en-US"/>
+                        </w:rPr>
+                        <w:t xml:space="preserve"> body mass</w:t>
+                      </w:r>
+                      <w:r>
+                        <w:rPr>
+                          <w:sz w:val="20"/>
+                          <w:szCs w:val="20"/>
+                          <w:lang w:val="en-US"/>
+                        </w:rPr>
+                        <w:t>, while less transparent or more opaque data points would correspond to higher</w:t>
+                      </w:r>
+                      <w:r>
+                        <w:rPr>
+                          <w:sz w:val="20"/>
+                          <w:szCs w:val="20"/>
+                          <w:lang w:val="en-US"/>
+                        </w:rPr>
+                        <w:t xml:space="preserve"> body mass</w:t>
+                      </w:r>
+                      <w:r>
+                        <w:rPr>
+                          <w:sz w:val="20"/>
+                          <w:szCs w:val="20"/>
+                          <w:lang w:val="en-US"/>
+                        </w:rPr>
+                        <w:t xml:space="preserve">. This provides an additional level of detail regarding </w:t>
+                      </w:r>
+                      <w:r>
+                        <w:rPr>
+                          <w:sz w:val="20"/>
+                          <w:szCs w:val="20"/>
+                          <w:lang w:val="en-US"/>
+                        </w:rPr>
+                        <w:t xml:space="preserve">body mass </w:t>
+                      </w:r>
+                      <w:r>
+                        <w:rPr>
+                          <w:sz w:val="20"/>
+                          <w:szCs w:val="20"/>
+                          <w:lang w:val="en-US"/>
+                        </w:rPr>
+                        <w:t xml:space="preserve">while still using position, size, and color for other </w:t>
+                      </w:r>
+                      <w:r>
+                        <w:rPr>
+                          <w:sz w:val="20"/>
+                          <w:szCs w:val="20"/>
+                          <w:lang w:val="en-US"/>
+                        </w:rPr>
+                        <w:t xml:space="preserve">data </w:t>
+                      </w:r>
+                      <w:r>
+                        <w:rPr>
+                          <w:sz w:val="20"/>
+                          <w:szCs w:val="20"/>
+                          <w:lang w:val="en-US"/>
+                        </w:rPr>
+                        <w:t>dimensions.</w:t>
                       </w:r>
                     </w:p>
                   </w:txbxContent>
@@ -1584,7 +2498,7 @@
     </w:p>
     <w:p>
       <w:pPr>
-        <w:pStyle w:val="Listenabsatz"/>
+        <w:pStyle w:val="ListParagraph"/>
         <w:numPr>
           <w:ilvl w:val="0"/>
           <w:numId w:val="5"/>
@@ -1695,7 +2609,7 @@
 </file>
 
 <file path=word/numbering.xml><?xml version="1.0" encoding="utf-8"?>
-<w:numbering xmlns:wpc="http://schemas.microsoft.com/office/word/2010/wordprocessingCanvas" xmlns:cx="http://schemas.microsoft.com/office/drawing/2014/chartex" xmlns:cx1="http://schemas.microsoft.com/office/drawing/2015/9/8/chartex" xmlns:cx2="http://schemas.microsoft.com/office/drawing/2015/10/21/chartex" xmlns:cx3="http://schemas.microsoft.com/office/drawing/2016/5/9/chartex" xmlns:cx4="http://schemas.microsoft.com/office/drawing/2016/5/10/chartex" xmlns:cx5="http://schemas.microsoft.com/office/drawing/2016/5/11/chartex" xmlns:cx6="http://schemas.microsoft.com/office/drawing/2016/5/12/chartex" xmlns:cx7="http://schemas.microsoft.com/office/drawing/2016/5/13/chartex" xmlns:cx8="http://schemas.microsoft.com/office/drawing/2016/5/14/chartex" xmlns:mc="http://schemas.openxmlformats.org/markup-compatibility/2006" xmlns:aink="http://schemas.microsoft.com/office/drawing/2016/ink" xmlns:am3d="http://schemas.microsoft.com/office/drawing/2017/model3d" xmlns:o="urn:schemas-microsoft-com:office:office" xmlns:r="http://schemas.openxmlformats.org/officeDocument/2006/relationships" xmlns:m="http://schemas.openxmlformats.org/officeDocument/2006/math" xmlns:v="urn:schemas-microsoft-com:vml" xmlns:wp14="http://schemas.microsoft.com/office/word/2010/wordprocessingDrawing" xmlns:wp="http://schemas.openxmlformats.org/drawingml/2006/wordprocessingDrawing" xmlns:w10="urn:schemas-microsoft-com:office:word" xmlns:w="http://schemas.openxmlformats.org/wordprocessingml/2006/main" xmlns:w14="http://schemas.microsoft.com/office/word/2010/wordml" xmlns:w15="http://schemas.microsoft.com/office/word/2012/wordml" xmlns:w16cid="http://schemas.microsoft.com/office/word/2016/wordml/cid" xmlns:w16se="http://schemas.microsoft.com/office/word/2015/wordml/symex" xmlns:wpg="http://schemas.microsoft.com/office/word/2010/wordprocessingGroup" xmlns:wpi="http://schemas.microsoft.com/office/word/2010/wordprocessingInk" xmlns:wne="http://schemas.microsoft.com/office/word/2006/wordml" xmlns:wps="http://schemas.microsoft.com/office/word/2010/wordprocessingShape" mc:Ignorable="w14 w15 w16se w16cid wp14">
+<w:numbering xmlns:wpc="http://schemas.microsoft.com/office/word/2010/wordprocessingCanvas" xmlns:cx="http://schemas.microsoft.com/office/drawing/2014/chartex" xmlns:cx1="http://schemas.microsoft.com/office/drawing/2015/9/8/chartex" xmlns:cx2="http://schemas.microsoft.com/office/drawing/2015/10/21/chartex" xmlns:cx3="http://schemas.microsoft.com/office/drawing/2016/5/9/chartex" xmlns:cx4="http://schemas.microsoft.com/office/drawing/2016/5/10/chartex" xmlns:cx5="http://schemas.microsoft.com/office/drawing/2016/5/11/chartex" xmlns:cx6="http://schemas.microsoft.com/office/drawing/2016/5/12/chartex" xmlns:cx7="http://schemas.microsoft.com/office/drawing/2016/5/13/chartex" xmlns:cx8="http://schemas.microsoft.com/office/drawing/2016/5/14/chartex" xmlns:mc="http://schemas.openxmlformats.org/markup-compatibility/2006" xmlns:aink="http://schemas.microsoft.com/office/drawing/2016/ink" xmlns:am3d="http://schemas.microsoft.com/office/drawing/2017/model3d" xmlns:o="urn:schemas-microsoft-com:office:office" xmlns:r="http://schemas.openxmlformats.org/officeDocument/2006/relationships" xmlns:m="http://schemas.openxmlformats.org/officeDocument/2006/math" xmlns:v="urn:schemas-microsoft-com:vml" xmlns:wp14="http://schemas.microsoft.com/office/word/2010/wordprocessingDrawing" xmlns:wp="http://schemas.openxmlformats.org/drawingml/2006/wordprocessingDrawing" xmlns:w10="urn:schemas-microsoft-com:office:word" xmlns:w="http://schemas.openxmlformats.org/wordprocessingml/2006/main" xmlns:w14="http://schemas.microsoft.com/office/word/2010/wordml" xmlns:w15="http://schemas.microsoft.com/office/word/2012/wordml" xmlns:w16cex="http://schemas.microsoft.com/office/word/2018/wordml/cex" xmlns:w16cid="http://schemas.microsoft.com/office/word/2016/wordml/cid" xmlns:w16="http://schemas.microsoft.com/office/word/2018/wordml" xmlns:w16sdtdh="http://schemas.microsoft.com/office/word/2020/wordml/sdtdatahash" xmlns:w16se="http://schemas.microsoft.com/office/word/2015/wordml/symex" xmlns:wpg="http://schemas.microsoft.com/office/word/2010/wordprocessingGroup" xmlns:wpi="http://schemas.microsoft.com/office/word/2010/wordprocessingInk" xmlns:wne="http://schemas.microsoft.com/office/word/2006/wordml" xmlns:wps="http://schemas.microsoft.com/office/word/2010/wordprocessingShape" mc:Ignorable="w14 w15 w16se w16cid w16 w16cex w16sdtdh wp14">
   <w:abstractNum w:abstractNumId="0" w15:restartNumberingAfterBreak="0">
     <w:nsid w:val="1536731B"/>
     <w:multiLevelType w:val="hybridMultilevel"/>
@@ -1810,6 +2724,184 @@
     </w:lvl>
   </w:abstractNum>
   <w:abstractNum w:abstractNumId="1" w15:restartNumberingAfterBreak="0">
+    <w:nsid w:val="2171133D"/>
+    <w:multiLevelType w:val="hybridMultilevel"/>
+    <w:tmpl w:val="8934037A"/>
+    <w:lvl w:ilvl="0" w:tplc="4009000F">
+      <w:start w:val="1"/>
+      <w:numFmt w:val="decimal"/>
+      <w:lvlText w:val="%1."/>
+      <w:lvlJc w:val="left"/>
+      <w:pPr>
+        <w:ind w:left="720" w:hanging="360"/>
+      </w:pPr>
+      <w:rPr>
+        <w:rFonts w:hint="default"/>
+      </w:rPr>
+    </w:lvl>
+    <w:lvl w:ilvl="1" w:tplc="40090019" w:tentative="1">
+      <w:start w:val="1"/>
+      <w:numFmt w:val="lowerLetter"/>
+      <w:lvlText w:val="%2."/>
+      <w:lvlJc w:val="left"/>
+      <w:pPr>
+        <w:ind w:left="1440" w:hanging="360"/>
+      </w:pPr>
+    </w:lvl>
+    <w:lvl w:ilvl="2" w:tplc="4009001B" w:tentative="1">
+      <w:start w:val="1"/>
+      <w:numFmt w:val="lowerRoman"/>
+      <w:lvlText w:val="%3."/>
+      <w:lvlJc w:val="right"/>
+      <w:pPr>
+        <w:ind w:left="2160" w:hanging="180"/>
+      </w:pPr>
+    </w:lvl>
+    <w:lvl w:ilvl="3" w:tplc="4009000F" w:tentative="1">
+      <w:start w:val="1"/>
+      <w:numFmt w:val="decimal"/>
+      <w:lvlText w:val="%4."/>
+      <w:lvlJc w:val="left"/>
+      <w:pPr>
+        <w:ind w:left="2880" w:hanging="360"/>
+      </w:pPr>
+    </w:lvl>
+    <w:lvl w:ilvl="4" w:tplc="40090019" w:tentative="1">
+      <w:start w:val="1"/>
+      <w:numFmt w:val="lowerLetter"/>
+      <w:lvlText w:val="%5."/>
+      <w:lvlJc w:val="left"/>
+      <w:pPr>
+        <w:ind w:left="3600" w:hanging="360"/>
+      </w:pPr>
+    </w:lvl>
+    <w:lvl w:ilvl="5" w:tplc="4009001B" w:tentative="1">
+      <w:start w:val="1"/>
+      <w:numFmt w:val="lowerRoman"/>
+      <w:lvlText w:val="%6."/>
+      <w:lvlJc w:val="right"/>
+      <w:pPr>
+        <w:ind w:left="4320" w:hanging="180"/>
+      </w:pPr>
+    </w:lvl>
+    <w:lvl w:ilvl="6" w:tplc="4009000F" w:tentative="1">
+      <w:start w:val="1"/>
+      <w:numFmt w:val="decimal"/>
+      <w:lvlText w:val="%7."/>
+      <w:lvlJc w:val="left"/>
+      <w:pPr>
+        <w:ind w:left="5040" w:hanging="360"/>
+      </w:pPr>
+    </w:lvl>
+    <w:lvl w:ilvl="7" w:tplc="40090019" w:tentative="1">
+      <w:start w:val="1"/>
+      <w:numFmt w:val="lowerLetter"/>
+      <w:lvlText w:val="%8."/>
+      <w:lvlJc w:val="left"/>
+      <w:pPr>
+        <w:ind w:left="5760" w:hanging="360"/>
+      </w:pPr>
+    </w:lvl>
+    <w:lvl w:ilvl="8" w:tplc="4009001B" w:tentative="1">
+      <w:start w:val="1"/>
+      <w:numFmt w:val="lowerRoman"/>
+      <w:lvlText w:val="%9."/>
+      <w:lvlJc w:val="right"/>
+      <w:pPr>
+        <w:ind w:left="6480" w:hanging="180"/>
+      </w:pPr>
+    </w:lvl>
+  </w:abstractNum>
+  <w:abstractNum w:abstractNumId="2" w15:restartNumberingAfterBreak="0">
+    <w:nsid w:val="2C5A21BB"/>
+    <w:multiLevelType w:val="hybridMultilevel"/>
+    <w:tmpl w:val="2CFAFE74"/>
+    <w:lvl w:ilvl="0" w:tplc="4009000F">
+      <w:start w:val="1"/>
+      <w:numFmt w:val="decimal"/>
+      <w:lvlText w:val="%1."/>
+      <w:lvlJc w:val="left"/>
+      <w:pPr>
+        <w:ind w:left="720" w:hanging="360"/>
+      </w:pPr>
+      <w:rPr>
+        <w:rFonts w:hint="default"/>
+      </w:rPr>
+    </w:lvl>
+    <w:lvl w:ilvl="1" w:tplc="40090019" w:tentative="1">
+      <w:start w:val="1"/>
+      <w:numFmt w:val="lowerLetter"/>
+      <w:lvlText w:val="%2."/>
+      <w:lvlJc w:val="left"/>
+      <w:pPr>
+        <w:ind w:left="1440" w:hanging="360"/>
+      </w:pPr>
+    </w:lvl>
+    <w:lvl w:ilvl="2" w:tplc="4009001B" w:tentative="1">
+      <w:start w:val="1"/>
+      <w:numFmt w:val="lowerRoman"/>
+      <w:lvlText w:val="%3."/>
+      <w:lvlJc w:val="right"/>
+      <w:pPr>
+        <w:ind w:left="2160" w:hanging="180"/>
+      </w:pPr>
+    </w:lvl>
+    <w:lvl w:ilvl="3" w:tplc="4009000F" w:tentative="1">
+      <w:start w:val="1"/>
+      <w:numFmt w:val="decimal"/>
+      <w:lvlText w:val="%4."/>
+      <w:lvlJc w:val="left"/>
+      <w:pPr>
+        <w:ind w:left="2880" w:hanging="360"/>
+      </w:pPr>
+    </w:lvl>
+    <w:lvl w:ilvl="4" w:tplc="40090019" w:tentative="1">
+      <w:start w:val="1"/>
+      <w:numFmt w:val="lowerLetter"/>
+      <w:lvlText w:val="%5."/>
+      <w:lvlJc w:val="left"/>
+      <w:pPr>
+        <w:ind w:left="3600" w:hanging="360"/>
+      </w:pPr>
+    </w:lvl>
+    <w:lvl w:ilvl="5" w:tplc="4009001B" w:tentative="1">
+      <w:start w:val="1"/>
+      <w:numFmt w:val="lowerRoman"/>
+      <w:lvlText w:val="%6."/>
+      <w:lvlJc w:val="right"/>
+      <w:pPr>
+        <w:ind w:left="4320" w:hanging="180"/>
+      </w:pPr>
+    </w:lvl>
+    <w:lvl w:ilvl="6" w:tplc="4009000F" w:tentative="1">
+      <w:start w:val="1"/>
+      <w:numFmt w:val="decimal"/>
+      <w:lvlText w:val="%7."/>
+      <w:lvlJc w:val="left"/>
+      <w:pPr>
+        <w:ind w:left="5040" w:hanging="360"/>
+      </w:pPr>
+    </w:lvl>
+    <w:lvl w:ilvl="7" w:tplc="40090019" w:tentative="1">
+      <w:start w:val="1"/>
+      <w:numFmt w:val="lowerLetter"/>
+      <w:lvlText w:val="%8."/>
+      <w:lvlJc w:val="left"/>
+      <w:pPr>
+        <w:ind w:left="5760" w:hanging="360"/>
+      </w:pPr>
+    </w:lvl>
+    <w:lvl w:ilvl="8" w:tplc="4009001B" w:tentative="1">
+      <w:start w:val="1"/>
+      <w:numFmt w:val="lowerRoman"/>
+      <w:lvlText w:val="%9."/>
+      <w:lvlJc w:val="right"/>
+      <w:pPr>
+        <w:ind w:left="6480" w:hanging="180"/>
+      </w:pPr>
+    </w:lvl>
+  </w:abstractNum>
+  <w:abstractNum w:abstractNumId="3" w15:restartNumberingAfterBreak="0">
     <w:nsid w:val="349442AE"/>
     <w:multiLevelType w:val="multilevel"/>
     <w:tmpl w:val="7CB845EE"/>
@@ -1949,7 +3041,7 @@
       </w:rPr>
     </w:lvl>
   </w:abstractNum>
-  <w:abstractNum w:abstractNumId="2" w15:restartNumberingAfterBreak="0">
+  <w:abstractNum w:abstractNumId="4" w15:restartNumberingAfterBreak="0">
     <w:nsid w:val="37D47748"/>
     <w:multiLevelType w:val="multilevel"/>
     <w:tmpl w:val="BE2074B6"/>
@@ -2071,7 +3163,7 @@
       </w:pPr>
     </w:lvl>
   </w:abstractNum>
-  <w:abstractNum w:abstractNumId="3" w15:restartNumberingAfterBreak="0">
+  <w:abstractNum w:abstractNumId="5" w15:restartNumberingAfterBreak="0">
     <w:nsid w:val="43FE1BA3"/>
     <w:multiLevelType w:val="hybridMultilevel"/>
     <w:tmpl w:val="BF386000"/>
@@ -2184,7 +3276,7 @@
       </w:rPr>
     </w:lvl>
   </w:abstractNum>
-  <w:abstractNum w:abstractNumId="4" w15:restartNumberingAfterBreak="0">
+  <w:abstractNum w:abstractNumId="6" w15:restartNumberingAfterBreak="0">
     <w:nsid w:val="633F40F7"/>
     <w:multiLevelType w:val="multilevel"/>
     <w:tmpl w:val="400C982C"/>
@@ -2328,34 +3420,31 @@
     </w:lvl>
   </w:abstractNum>
   <w:num w:numId="1">
-    <w:abstractNumId w:val="4"/>
+    <w:abstractNumId w:val="6"/>
   </w:num>
   <w:num w:numId="2">
-    <w:abstractNumId w:val="1"/>
+    <w:abstractNumId w:val="3"/>
   </w:num>
   <w:num w:numId="3">
-    <w:abstractNumId w:val="2"/>
+    <w:abstractNumId w:val="4"/>
   </w:num>
   <w:num w:numId="4">
     <w:abstractNumId w:val="0"/>
   </w:num>
   <w:num w:numId="5">
-    <w:abstractNumId w:val="3"/>
-    <w:lvlOverride w:ilvl="0"/>
-    <w:lvlOverride w:ilvl="1"/>
-    <w:lvlOverride w:ilvl="2"/>
-    <w:lvlOverride w:ilvl="3"/>
-    <w:lvlOverride w:ilvl="4"/>
-    <w:lvlOverride w:ilvl="5"/>
-    <w:lvlOverride w:ilvl="6"/>
-    <w:lvlOverride w:ilvl="7"/>
-    <w:lvlOverride w:ilvl="8"/>
+    <w:abstractNumId w:val="5"/>
+  </w:num>
+  <w:num w:numId="6">
+    <w:abstractNumId w:val="1"/>
+  </w:num>
+  <w:num w:numId="7">
+    <w:abstractNumId w:val="2"/>
   </w:num>
 </w:numbering>
 </file>
 
 <file path=word/styles.xml><?xml version="1.0" encoding="utf-8"?>
-<w:styles xmlns:mc="http://schemas.openxmlformats.org/markup-compatibility/2006" xmlns:r="http://schemas.openxmlformats.org/officeDocument/2006/relationships" xmlns:w="http://schemas.openxmlformats.org/wordprocessingml/2006/main" xmlns:w14="http://schemas.microsoft.com/office/word/2010/wordml" xmlns:w15="http://schemas.microsoft.com/office/word/2012/wordml" xmlns:w16cid="http://schemas.microsoft.com/office/word/2016/wordml/cid" xmlns:w16se="http://schemas.microsoft.com/office/word/2015/wordml/symex" mc:Ignorable="w14 w15 w16se w16cid">
+<w:styles xmlns:mc="http://schemas.openxmlformats.org/markup-compatibility/2006" xmlns:r="http://schemas.openxmlformats.org/officeDocument/2006/relationships" xmlns:w="http://schemas.openxmlformats.org/wordprocessingml/2006/main" xmlns:w14="http://schemas.microsoft.com/office/word/2010/wordml" xmlns:w15="http://schemas.microsoft.com/office/word/2012/wordml" xmlns:w16cex="http://schemas.microsoft.com/office/word/2018/wordml/cex" xmlns:w16cid="http://schemas.microsoft.com/office/word/2016/wordml/cid" xmlns:w16="http://schemas.microsoft.com/office/word/2018/wordml" xmlns:w16sdtdh="http://schemas.microsoft.com/office/word/2020/wordml/sdtdatahash" xmlns:w16se="http://schemas.microsoft.com/office/word/2015/wordml/symex" mc:Ignorable="w14 w15 w16se w16cid w16 w16cex w16sdtdh">
   <w:docDefaults>
     <w:rPrDefault>
       <w:rPr>
@@ -2369,7 +3458,7 @@
       </w:pPr>
     </w:pPrDefault>
   </w:docDefaults>
-  <w:latentStyles w:defLockedState="0" w:defUIPriority="0" w:defSemiHidden="0" w:defUnhideWhenUsed="0" w:defQFormat="0" w:count="375">
+  <w:latentStyles w:defLockedState="0" w:defUIPriority="0" w:defSemiHidden="0" w:defUnhideWhenUsed="0" w:defQFormat="0" w:count="376">
     <w:lsdException w:name="Normal" w:qFormat="1"/>
     <w:lsdException w:name="heading 1" w:qFormat="1"/>
     <w:lsdException w:name="heading 2" w:qFormat="1"/>
@@ -2469,7 +3558,6 @@
     <w:lsdException w:name="HTML Sample" w:semiHidden="1" w:unhideWhenUsed="1"/>
     <w:lsdException w:name="HTML Typewriter" w:semiHidden="1" w:unhideWhenUsed="1"/>
     <w:lsdException w:name="HTML Variable" w:semiHidden="1" w:unhideWhenUsed="1"/>
-    <w:lsdException w:name="Normal Table" w:semiHidden="1" w:unhideWhenUsed="1"/>
     <w:lsdException w:name="annotation subject" w:semiHidden="1" w:unhideWhenUsed="1"/>
     <w:lsdException w:name="No List" w:semiHidden="1" w:unhideWhenUsed="1"/>
     <w:lsdException w:name="Outline List 1" w:semiHidden="1" w:unhideWhenUsed="1"/>
@@ -2516,9 +3604,7 @@
     <w:lsdException w:name="Table Subtle 2" w:semiHidden="1" w:unhideWhenUsed="1"/>
     <w:lsdException w:name="Table Web 1" w:semiHidden="1" w:unhideWhenUsed="1"/>
     <w:lsdException w:name="Table Web 2" w:semiHidden="1" w:unhideWhenUsed="1"/>
-    <w:lsdException w:name="Table Web 3" w:semiHidden="1" w:unhideWhenUsed="1"/>
     <w:lsdException w:name="Balloon Text" w:semiHidden="1" w:unhideWhenUsed="1"/>
-    <w:lsdException w:name="Table Theme" w:semiHidden="1" w:unhideWhenUsed="1"/>
     <w:lsdException w:name="Placeholder Text" w:semiHidden="1" w:uiPriority="99"/>
     <w:lsdException w:name="No Spacing" w:uiPriority="1" w:qFormat="1"/>
     <w:lsdException w:name="Light Shading" w:uiPriority="60"/>
@@ -2738,8 +3824,9 @@
     <w:lsdException w:name="Smart Hyperlink" w:semiHidden="1" w:uiPriority="99" w:unhideWhenUsed="1"/>
     <w:lsdException w:name="Hashtag" w:semiHidden="1" w:uiPriority="99" w:unhideWhenUsed="1"/>
     <w:lsdException w:name="Unresolved Mention" w:semiHidden="1" w:uiPriority="99" w:unhideWhenUsed="1"/>
+    <w:lsdException w:name="Smart Link" w:semiHidden="1" w:uiPriority="99" w:unhideWhenUsed="1"/>
   </w:latentStyles>
-  <w:style w:type="paragraph" w:default="1" w:styleId="Standard">
+  <w:style w:type="paragraph" w:default="1" w:styleId="Normal">
     <w:name w:val="Normal"/>
     <w:qFormat/>
     <w:rsid w:val="0001004D"/>
@@ -2752,10 +3839,10 @@
       <w:lang w:val="de-DE" w:eastAsia="de-DE"/>
     </w:rPr>
   </w:style>
-  <w:style w:type="paragraph" w:styleId="berschrift1">
+  <w:style w:type="paragraph" w:styleId="Heading1">
     <w:name w:val="heading 1"/>
-    <w:basedOn w:val="Standard"/>
-    <w:next w:val="Standard"/>
+    <w:basedOn w:val="Normal"/>
+    <w:next w:val="Normal"/>
     <w:qFormat/>
     <w:rsid w:val="00DF2D79"/>
     <w:pPr>
@@ -2773,10 +3860,10 @@
       <w:sz w:val="28"/>
     </w:rPr>
   </w:style>
-  <w:style w:type="paragraph" w:styleId="berschrift2">
+  <w:style w:type="paragraph" w:styleId="Heading2">
     <w:name w:val="heading 2"/>
-    <w:basedOn w:val="Standard"/>
-    <w:next w:val="Standard"/>
+    <w:basedOn w:val="Normal"/>
+    <w:next w:val="Normal"/>
     <w:qFormat/>
     <w:rsid w:val="00DF2D79"/>
     <w:pPr>
@@ -2789,10 +3876,10 @@
       <w:bCs/>
     </w:rPr>
   </w:style>
-  <w:style w:type="paragraph" w:styleId="berschrift3">
+  <w:style w:type="paragraph" w:styleId="Heading3">
     <w:name w:val="heading 3"/>
-    <w:basedOn w:val="Standard"/>
-    <w:next w:val="Standard"/>
+    <w:basedOn w:val="Normal"/>
+    <w:next w:val="Normal"/>
     <w:qFormat/>
     <w:rsid w:val="00DF2D79"/>
     <w:pPr>
@@ -2808,13 +3895,13 @@
       <w:szCs w:val="26"/>
     </w:rPr>
   </w:style>
-  <w:style w:type="character" w:default="1" w:styleId="Absatz-Standardschriftart">
+  <w:style w:type="character" w:default="1" w:styleId="DefaultParagraphFont">
     <w:name w:val="Default Paragraph Font"/>
     <w:uiPriority w:val="1"/>
     <w:semiHidden/>
     <w:unhideWhenUsed/>
   </w:style>
-  <w:style w:type="table" w:default="1" w:styleId="NormaleTabelle">
+  <w:style w:type="table" w:default="1" w:styleId="TableNormal">
     <w:name w:val="Normal Table"/>
     <w:uiPriority w:val="99"/>
     <w:semiHidden/>
@@ -2829,7 +3916,7 @@
       </w:tblCellMar>
     </w:tblPr>
   </w:style>
-  <w:style w:type="numbering" w:default="1" w:styleId="KeineListe">
+  <w:style w:type="numbering" w:default="1" w:styleId="NoList">
     <w:name w:val="No List"/>
     <w:uiPriority w:val="99"/>
     <w:semiHidden/>
@@ -2843,9 +3930,9 @@
       <w:u w:val="single"/>
     </w:rPr>
   </w:style>
-  <w:style w:type="character" w:customStyle="1" w:styleId="SprechblasentextZchn">
-    <w:name w:val="Sprechblasentext Zchn"/>
-    <w:link w:val="Sprechblasentext"/>
+  <w:style w:type="character" w:customStyle="1" w:styleId="BalloonTextChar">
+    <w:name w:val="Balloon Text Char"/>
+    <w:link w:val="BalloonText"/>
     <w:qFormat/>
     <w:rsid w:val="00A124AB"/>
     <w:rPr>
@@ -2854,10 +3941,10 @@
       <w:szCs w:val="16"/>
     </w:rPr>
   </w:style>
-  <w:style w:type="character" w:customStyle="1" w:styleId="FunotentextZchn">
-    <w:name w:val="Fußnotentext Zchn"/>
-    <w:basedOn w:val="Absatz-Standardschriftart"/>
-    <w:link w:val="Funotentext"/>
+  <w:style w:type="character" w:customStyle="1" w:styleId="FootnoteTextChar">
+    <w:name w:val="Footnote Text Char"/>
+    <w:basedOn w:val="DefaultParagraphFont"/>
+    <w:link w:val="FootnoteText"/>
     <w:qFormat/>
     <w:rsid w:val="0089256F"/>
   </w:style>
@@ -2877,8 +3964,8 @@
   </w:style>
   <w:style w:type="paragraph" w:customStyle="1" w:styleId="Heading">
     <w:name w:val="Heading"/>
-    <w:basedOn w:val="Standard"/>
-    <w:next w:val="Textkrper"/>
+    <w:basedOn w:val="Normal"/>
+    <w:next w:val="BodyText"/>
     <w:qFormat/>
     <w:pPr>
       <w:keepNext/>
@@ -2890,21 +3977,21 @@
       <w:szCs w:val="28"/>
     </w:rPr>
   </w:style>
-  <w:style w:type="paragraph" w:styleId="Textkrper">
+  <w:style w:type="paragraph" w:styleId="BodyText">
     <w:name w:val="Body Text"/>
-    <w:basedOn w:val="Standard"/>
+    <w:basedOn w:val="Normal"/>
     <w:rsid w:val="00DF2D79"/>
   </w:style>
-  <w:style w:type="paragraph" w:styleId="Liste">
+  <w:style w:type="paragraph" w:styleId="List">
     <w:name w:val="List"/>
-    <w:basedOn w:val="Textkrper"/>
+    <w:basedOn w:val="BodyText"/>
     <w:rPr>
       <w:rFonts w:cs="Lohit Devanagari"/>
     </w:rPr>
   </w:style>
-  <w:style w:type="paragraph" w:styleId="Beschriftung">
+  <w:style w:type="paragraph" w:styleId="Caption">
     <w:name w:val="caption"/>
-    <w:basedOn w:val="Standard"/>
+    <w:basedOn w:val="Normal"/>
     <w:qFormat/>
     <w:pPr>
       <w:suppressLineNumbers/>
@@ -2918,7 +4005,7 @@
   </w:style>
   <w:style w:type="paragraph" w:customStyle="1" w:styleId="Index">
     <w:name w:val="Index"/>
-    <w:basedOn w:val="Standard"/>
+    <w:basedOn w:val="Normal"/>
     <w:qFormat/>
     <w:pPr>
       <w:suppressLineNumbers/>
@@ -2927,10 +4014,10 @@
       <w:rFonts w:cs="Lohit Devanagari"/>
     </w:rPr>
   </w:style>
-  <w:style w:type="paragraph" w:styleId="Sprechblasentext">
+  <w:style w:type="paragraph" w:styleId="BalloonText">
     <w:name w:val="Balloon Text"/>
-    <w:basedOn w:val="Standard"/>
-    <w:link w:val="SprechblasentextZchn"/>
+    <w:basedOn w:val="Normal"/>
+    <w:link w:val="BalloonTextChar"/>
     <w:qFormat/>
     <w:rsid w:val="00A124AB"/>
     <w:rPr>
@@ -2941,8 +4028,8 @@
   </w:style>
   <w:style w:type="paragraph" w:customStyle="1" w:styleId="Aufgabe">
     <w:name w:val="Aufgabe"/>
-    <w:basedOn w:val="berschrift2"/>
-    <w:next w:val="Standard"/>
+    <w:basedOn w:val="Heading2"/>
+    <w:next w:val="Normal"/>
     <w:qFormat/>
     <w:rsid w:val="007F1E24"/>
     <w:pPr>
@@ -2953,10 +4040,10 @@
       <w:outlineLvl w:val="9"/>
     </w:pPr>
   </w:style>
-  <w:style w:type="paragraph" w:styleId="Funotentext">
+  <w:style w:type="paragraph" w:styleId="FootnoteText">
     <w:name w:val="footnote text"/>
-    <w:basedOn w:val="Standard"/>
-    <w:link w:val="FunotentextZchn"/>
+    <w:basedOn w:val="Normal"/>
+    <w:link w:val="FootnoteTextChar"/>
     <w:rsid w:val="0089256F"/>
     <w:rPr>
       <w:sz w:val="20"/>
@@ -2974,9 +4061,9 @@
       <w:lang w:val="de-DE" w:eastAsia="de-DE"/>
     </w:rPr>
   </w:style>
-  <w:style w:type="paragraph" w:styleId="Listenabsatz">
+  <w:style w:type="paragraph" w:styleId="ListParagraph">
     <w:name w:val="List Paragraph"/>
-    <w:basedOn w:val="Standard"/>
+    <w:basedOn w:val="Normal"/>
     <w:uiPriority w:val="34"/>
     <w:qFormat/>
     <w:rsid w:val="004C719B"/>

</xml_diff>